<commit_message>
changed models and migrations(job, street, address)
</commit_message>
<xml_diff>
--- a/public/reports/job.docx
+++ b/public/reports/job.docx
@@ -32,8 +32,6 @@
             <w:pPr>
               <w:spacing w:after="0" w:line="240" w:lineRule="auto"/>
             </w:pPr>
-            <w:bookmarkStart w:id="0" w:name="_GoBack"/>
-            <w:bookmarkEnd w:id="0"/>
             <w:r>
               <w:t>Номер заявки</w:t>
             </w:r>
@@ -182,7 +180,18 @@
               <w:spacing w:after="0" w:line="240" w:lineRule="auto"/>
             </w:pPr>
             <w:r>
-              <w:t>Тип отключений</w:t>
+              <w:t xml:space="preserve">Тип </w:t>
+            </w:r>
+            <w:proofErr w:type="spellStart"/>
+            <w:r>
+              <w:t>отключени</w:t>
+            </w:r>
+            <w:proofErr w:type="spellEnd"/>
+            <w:r>
+              <w:rPr>
+                <w:lang w:val="en-US"/>
+              </w:rPr>
+              <w:t>я</w:t>
             </w:r>
           </w:p>
         </w:tc>
@@ -243,15 +252,7 @@
               <w:spacing w:after="0" w:line="240" w:lineRule="auto"/>
             </w:pPr>
             <w:r>
-              <w:t xml:space="preserve">Дата и время </w:t>
-            </w:r>
-          </w:p>
-          <w:p>
-            <w:pPr>
-              <w:spacing w:after="0" w:line="240" w:lineRule="auto"/>
-            </w:pPr>
-            <w:r>
-              <w:t>начало работы</w:t>
+              <w:t>Описание работы</w:t>
             </w:r>
           </w:p>
         </w:tc>
@@ -284,43 +285,7 @@
                 <w:szCs w:val="20"/>
                 <w:lang w:val="en-US"/>
               </w:rPr>
-              <w:t>date_on</w:t>
-            </w:r>
-            <w:proofErr w:type="spellEnd"/>
-            <w:r>
-              <w:rPr>
-                <w:sz w:val="20"/>
-                <w:szCs w:val="20"/>
-                <w:lang w:val="en-US"/>
-              </w:rPr>
-              <w:t>}</w:t>
-            </w:r>
-          </w:p>
-          <w:p>
-            <w:pPr>
-              <w:spacing w:after="0" w:line="240" w:lineRule="auto"/>
-              <w:rPr>
-                <w:sz w:val="20"/>
-                <w:szCs w:val="20"/>
-                <w:lang w:val="en-US"/>
-              </w:rPr>
-            </w:pPr>
-            <w:r>
-              <w:rPr>
-                <w:sz w:val="20"/>
-                <w:szCs w:val="20"/>
-                <w:lang w:val="en-US"/>
-              </w:rPr>
-              <w:t>${</w:t>
-            </w:r>
-            <w:proofErr w:type="spellStart"/>
-            <w:r>
-              <w:rPr>
-                <w:sz w:val="20"/>
-                <w:szCs w:val="20"/>
-                <w:lang w:val="en-US"/>
-              </w:rPr>
-              <w:t>time_on</w:t>
+              <w:t>desc</w:t>
             </w:r>
             <w:proofErr w:type="spellEnd"/>
             <w:r>
@@ -356,7 +321,7 @@
               <w:spacing w:after="0" w:line="240" w:lineRule="auto"/>
             </w:pPr>
             <w:r>
-              <w:t>окончания работы</w:t>
+              <w:t>начало работы</w:t>
             </w:r>
           </w:p>
         </w:tc>
@@ -389,7 +354,7 @@
                 <w:szCs w:val="20"/>
                 <w:lang w:val="en-US"/>
               </w:rPr>
-              <w:t>date_off</w:t>
+              <w:t>date_on</w:t>
             </w:r>
             <w:proofErr w:type="spellEnd"/>
             <w:r>
@@ -425,7 +390,7 @@
                 <w:szCs w:val="20"/>
                 <w:lang w:val="en-US"/>
               </w:rPr>
-              <w:t>time_off</w:t>
+              <w:t>time_on</w:t>
             </w:r>
             <w:proofErr w:type="spellEnd"/>
             <w:r>
@@ -453,15 +418,15 @@
               <w:spacing w:after="0" w:line="240" w:lineRule="auto"/>
             </w:pPr>
             <w:r>
-              <w:t xml:space="preserve">Место </w:t>
-            </w:r>
-          </w:p>
-          <w:p>
-            <w:pPr>
-              <w:spacing w:after="0" w:line="240" w:lineRule="auto"/>
-            </w:pPr>
-            <w:r>
-              <w:t>проведения работы</w:t>
+              <w:t xml:space="preserve">Дата и время </w:t>
+            </w:r>
+          </w:p>
+          <w:p>
+            <w:pPr>
+              <w:spacing w:after="0" w:line="240" w:lineRule="auto"/>
+            </w:pPr>
+            <w:r>
+              <w:t>окончания работы</w:t>
             </w:r>
           </w:p>
         </w:tc>
@@ -485,7 +450,7 @@
                 <w:szCs w:val="20"/>
                 <w:lang w:val="en-US"/>
               </w:rPr>
-              <w:t>${street} ${</w:t>
+              <w:t>${</w:t>
             </w:r>
             <w:proofErr w:type="spellStart"/>
             <w:r>
@@ -494,7 +459,7 @@
                 <w:szCs w:val="20"/>
                 <w:lang w:val="en-US"/>
               </w:rPr>
-              <w:t>num_home</w:t>
+              <w:t>date_off</w:t>
             </w:r>
             <w:proofErr w:type="spellEnd"/>
             <w:r>
@@ -503,7 +468,25 @@
                 <w:szCs w:val="20"/>
                 <w:lang w:val="en-US"/>
               </w:rPr>
-              <w:t>}${</w:t>
+              <w:t>}</w:t>
+            </w:r>
+          </w:p>
+          <w:p>
+            <w:pPr>
+              <w:spacing w:after="0" w:line="240" w:lineRule="auto"/>
+              <w:rPr>
+                <w:sz w:val="20"/>
+                <w:szCs w:val="20"/>
+                <w:lang w:val="en-US"/>
+              </w:rPr>
+            </w:pPr>
+            <w:r>
+              <w:rPr>
+                <w:sz w:val="20"/>
+                <w:szCs w:val="20"/>
+                <w:lang w:val="en-US"/>
+              </w:rPr>
+              <w:t>${</w:t>
             </w:r>
             <w:proofErr w:type="spellStart"/>
             <w:r>
@@ -512,7 +495,7 @@
                 <w:szCs w:val="20"/>
                 <w:lang w:val="en-US"/>
               </w:rPr>
-              <w:t>num_corp</w:t>
+              <w:t>time_off</w:t>
             </w:r>
             <w:proofErr w:type="spellEnd"/>
             <w:r>
@@ -540,7 +523,7 @@
               <w:spacing w:after="0" w:line="240" w:lineRule="auto"/>
             </w:pPr>
             <w:r>
-              <w:t>Описание работы</w:t>
+              <w:t>Адреса</w:t>
             </w:r>
           </w:p>
         </w:tc>
@@ -564,7 +547,25 @@
                 <w:szCs w:val="20"/>
                 <w:lang w:val="en-US"/>
               </w:rPr>
-              <w:t>${desc}</w:t>
+              <w:t>${</w:t>
+            </w:r>
+            <w:bookmarkStart w:id="0" w:name="_GoBack"/>
+            <w:r>
+              <w:rPr>
+                <w:sz w:val="20"/>
+                <w:szCs w:val="20"/>
+                <w:lang w:val="en-US"/>
+              </w:rPr>
+              <w:t>addresses</w:t>
+            </w:r>
+            <w:bookmarkEnd w:id="0"/>
+            <w:r>
+              <w:rPr>
+                <w:sz w:val="20"/>
+                <w:szCs w:val="20"/>
+                <w:lang w:val="en-US"/>
+              </w:rPr>
+              <w:t xml:space="preserve">} </w:t>
             </w:r>
           </w:p>
         </w:tc>
@@ -1295,7 +1296,7 @@
 </file>
 
 <file path=customXml/itemProps1.xml><?xml version="1.0" encoding="utf-8"?>
-<ds:datastoreItem xmlns:ds="http://schemas.openxmlformats.org/officeDocument/2006/customXml" ds:itemID="{E57AD658-48A3-450F-94DE-5D26538DCDE4}">
+<ds:datastoreItem xmlns:ds="http://schemas.openxmlformats.org/officeDocument/2006/customXml" ds:itemID="{4DD890E5-B6F0-4B25-BE62-B4577C4B0385}">
   <ds:schemaRefs>
     <ds:schemaRef ds:uri="http://schemas.openxmlformats.org/officeDocument/2006/bibliography"/>
   </ds:schemaRefs>

</xml_diff>